<commit_message>
Add lookup component to form generator
</commit_message>
<xml_diff>
--- a/Demo/Demo.Web/Help/DatePicker/Generalproperties.docx
+++ b/Demo/Demo.Web/Help/DatePicker/Generalproperties.docx
@@ -689,6 +689,7 @@
           <w:color w:val="800080"/>
           <w:sz w:val="19"/>
           <w:szCs w:val="19"/>
+          <w:highlight w:val="yellow"/>
         </w:rPr>
         <w:t>Style</w:t>
       </w:r>
@@ -698,6 +699,7 @@
           <w:color w:val="0000FF"/>
           <w:sz w:val="19"/>
           <w:szCs w:val="19"/>
+          <w:highlight w:val="yellow"/>
         </w:rPr>
         <w:t>="</w:t>
       </w:r>
@@ -719,6 +721,7 @@
           <w:color w:val="000000"/>
           <w:sz w:val="19"/>
           <w:szCs w:val="19"/>
+          <w:highlight w:val="yellow"/>
         </w:rPr>
         <w:t>GetStyle</w:t>
       </w:r>
@@ -729,6 +732,7 @@
           <w:color w:val="000000"/>
           <w:sz w:val="19"/>
           <w:szCs w:val="19"/>
+          <w:highlight w:val="yellow"/>
         </w:rPr>
         <w:t>(</w:t>
       </w:r>
@@ -739,6 +743,7 @@
           <w:color w:val="000000"/>
           <w:sz w:val="19"/>
           <w:szCs w:val="19"/>
+          <w:highlight w:val="yellow"/>
         </w:rPr>
         <w:t>)</w:t>
       </w:r>
@@ -748,6 +753,7 @@
           <w:color w:val="0000FF"/>
           <w:sz w:val="19"/>
           <w:szCs w:val="19"/>
+          <w:highlight w:val="yellow"/>
         </w:rPr>
         <w:t>"</w:t>
       </w:r>

</xml_diff>